<commit_message>
agregado ejemplo para run-level
</commit_message>
<xml_diff>
--- a/Informe.docx
+++ b/Informe.docx
@@ -70,16 +70,8 @@
         <w:rPr>
           <w:lang w:val="es-CO"/>
         </w:rPr>
-        <w:t xml:space="preserve"> y Block </w:t>
-      </w:r>
-      <w:proofErr w:type="spellStart"/>
-      <w:r>
-        <w:rPr>
-          <w:lang w:val="es-CO"/>
-        </w:rPr>
-        <w:t>Matching</w:t>
-      </w:r>
-      <w:proofErr w:type="spellEnd"/>
+        <w:t xml:space="preserve"> y Block Matching</w:t>
+      </w:r>
     </w:p>
     <w:p>
       <w:pPr>
@@ -140,13 +132,8 @@
       <w:r>
         <w:t>—</w:t>
       </w:r>
-      <w:proofErr w:type="gramStart"/>
-      <w:r>
-        <w:t>We</w:t>
-      </w:r>
-      <w:proofErr w:type="gramEnd"/>
-      <w:r>
-        <w:t xml:space="preserve"> have developed and algorithm that is capable of compressing multiple successive images using the discrete cosine transformation (DCT) to lower the size of the file, also, it’s used block matching between adjacent frames to reduce even more the quantity of information we are keeping on the file.  The algorithm work using a cosine transformation matrix of size 8x8, and applies a simple</w:t>
+      <w:r>
+        <w:t>We have developed and algorithm that is capable of compressing multiple successive images using the discrete cosine transformation (DCT) to lower the size of the file, also, it’s used block matching between adjacent frames to reduce even more the quantity of information we are keeping on the file.  The algorithm work using a cosine transformation matrix of size 8x8, and applies a simple</w:t>
       </w:r>
       <w:r>
         <w:t xml:space="preserve"> encoding using tuples.</w:t>
@@ -266,7 +253,6 @@
         <w:tab/>
         <w:t xml:space="preserve">Existen una gran cantidad de formas para guardar la información de las imágenes, usando compresiones </w:t>
       </w:r>
-      <w:proofErr w:type="spellStart"/>
       <w:r>
         <w:rPr>
           <w:i/>
@@ -274,7 +260,6 @@
         </w:rPr>
         <w:t>lossless</w:t>
       </w:r>
-      <w:proofErr w:type="spellEnd"/>
       <w:r>
         <w:rPr>
           <w:lang w:val="es-CO"/>
@@ -293,21 +278,7 @@
         <w:rPr>
           <w:lang w:val="es-CO"/>
         </w:rPr>
-        <w:t xml:space="preserve">Nuestro algoritmo está basado en dos ideas principalmente, la compresión con pérdida de la transformada discreta del coseno, y el uso de predicción de movimiento (block </w:t>
-      </w:r>
-      <w:proofErr w:type="spellStart"/>
-      <w:r>
-        <w:rPr>
-          <w:lang w:val="es-CO"/>
-        </w:rPr>
-        <w:t>matching</w:t>
-      </w:r>
-      <w:proofErr w:type="spellEnd"/>
-      <w:r>
-        <w:rPr>
-          <w:lang w:val="es-CO"/>
-        </w:rPr>
-        <w:t>), para imágenes sucesivas. Esto con el fin de reducir la información que conservaremos de cada una de las imágenes o fotogramas.</w:t>
+        <w:t>Nuestro algoritmo está basado en dos ideas principalmente, la compresión con pérdida de la transformada discreta del coseno, y el uso de predicción de movimiento (block matching), para imágenes sucesivas. Esto con el fin de reducir la información que conservaremos de cada una de las imágenes o fotogramas.</w:t>
       </w:r>
     </w:p>
     <w:p>
@@ -321,30 +292,8 @@
         <w:rPr>
           <w:lang w:val="es-CO"/>
         </w:rPr>
-        <w:t xml:space="preserve">Prior and </w:t>
-      </w:r>
-      <w:proofErr w:type="spellStart"/>
-      <w:r>
-        <w:rPr>
-          <w:lang w:val="es-CO"/>
-        </w:rPr>
-        <w:t>Related</w:t>
-      </w:r>
-      <w:proofErr w:type="spellEnd"/>
-      <w:r>
-        <w:rPr>
-          <w:lang w:val="es-CO"/>
-        </w:rPr>
-        <w:t xml:space="preserve"> </w:t>
-      </w:r>
-      <w:proofErr w:type="spellStart"/>
-      <w:r>
-        <w:rPr>
-          <w:lang w:val="es-CO"/>
-        </w:rPr>
-        <w:t>Work</w:t>
-      </w:r>
-      <w:proofErr w:type="spellEnd"/>
+        <w:t>Prior and Related Work</w:t>
+      </w:r>
     </w:p>
     <w:p>
       <w:pPr>
@@ -369,16 +318,8 @@
         <w:rPr>
           <w:lang w:val="es-CO"/>
         </w:rPr>
-        <w:t xml:space="preserve">a de compresión de imágenes y detección de movimiento por block </w:t>
-      </w:r>
-      <w:proofErr w:type="spellStart"/>
-      <w:r>
-        <w:rPr>
-          <w:lang w:val="es-CO"/>
-        </w:rPr>
-        <w:t>matching</w:t>
-      </w:r>
-      <w:proofErr w:type="spellEnd"/>
+        <w:t>a de compresión de imágenes y detección de movimiento por block matching</w:t>
+      </w:r>
       <w:r>
         <w:rPr>
           <w:lang w:val="es-CO"/>
@@ -401,69 +342,13 @@
         <w:rPr>
           <w:lang w:val="es-CO"/>
         </w:rPr>
-        <w:t xml:space="preserve">, etc. Tenemos el trabajo realizado en block </w:t>
-      </w:r>
-      <w:proofErr w:type="spellStart"/>
-      <w:r>
-        <w:rPr>
-          <w:lang w:val="es-CO"/>
-        </w:rPr>
-        <w:t>matching</w:t>
-      </w:r>
-      <w:proofErr w:type="spellEnd"/>
-      <w:r>
-        <w:rPr>
-          <w:lang w:val="es-CO"/>
-        </w:rPr>
-        <w:t xml:space="preserve"> por </w:t>
-      </w:r>
-      <w:proofErr w:type="spellStart"/>
-      <w:r>
-        <w:rPr>
-          <w:lang w:val="es-CO"/>
-        </w:rPr>
-        <w:t>Victor</w:t>
-      </w:r>
-      <w:proofErr w:type="spellEnd"/>
-      <w:r>
-        <w:rPr>
-          <w:lang w:val="es-CO"/>
-        </w:rPr>
-        <w:t xml:space="preserve"> Padilla </w:t>
-      </w:r>
-      <w:proofErr w:type="spellStart"/>
-      <w:r>
-        <w:rPr>
-          <w:lang w:val="es-CO"/>
-        </w:rPr>
-        <w:t>Ramirez</w:t>
-      </w:r>
-      <w:proofErr w:type="spellEnd"/>
-      <w:r>
-        <w:rPr>
-          <w:lang w:val="es-CO"/>
-        </w:rPr>
-        <w:t xml:space="preserve">, con el </w:t>
-      </w:r>
-      <w:r>
-        <w:rPr>
-          <w:lang w:val="es-CO"/>
-        </w:rPr>
-        <w:t>Algoritmo de Block-</w:t>
-      </w:r>
-      <w:proofErr w:type="spellStart"/>
-      <w:r>
-        <w:rPr>
-          <w:lang w:val="es-CO"/>
-        </w:rPr>
-        <w:t>Matching</w:t>
-      </w:r>
-      <w:proofErr w:type="spellEnd"/>
-      <w:r>
-        <w:rPr>
-          <w:lang w:val="es-CO"/>
-        </w:rPr>
-        <w:t xml:space="preserve"> Usando Búsqueda en Árbole</w:t>
+        <w:t xml:space="preserve">, etc. Tenemos el trabajo realizado en block matching por Victor Padilla Ramirez, con el </w:t>
+      </w:r>
+      <w:r>
+        <w:rPr>
+          <w:lang w:val="es-CO"/>
+        </w:rPr>
+        <w:t>Algoritmo de Block-Matching Usando Búsqueda en Árbole</w:t>
       </w:r>
       <w:r>
         <w:rPr>
@@ -479,42 +364,12 @@
           <w:lang w:val="es-CO"/>
         </w:rPr>
       </w:pPr>
-      <w:proofErr w:type="spellStart"/>
-      <w:r>
-        <w:rPr>
-          <w:lang w:val="es-CO"/>
-        </w:rPr>
-        <w:t>Description</w:t>
-      </w:r>
-      <w:proofErr w:type="spellEnd"/>
-      <w:r>
-        <w:rPr>
-          <w:lang w:val="es-CO"/>
-        </w:rPr>
-        <w:t xml:space="preserve"> of </w:t>
-      </w:r>
-      <w:proofErr w:type="spellStart"/>
-      <w:r>
-        <w:rPr>
-          <w:lang w:val="es-CO"/>
-        </w:rPr>
-        <w:t>the</w:t>
-      </w:r>
-      <w:proofErr w:type="spellEnd"/>
-      <w:r>
-        <w:rPr>
-          <w:lang w:val="es-CO"/>
-        </w:rPr>
-        <w:t xml:space="preserve"> </w:t>
-      </w:r>
-      <w:proofErr w:type="spellStart"/>
-      <w:r>
-        <w:rPr>
-          <w:lang w:val="es-CO"/>
-        </w:rPr>
-        <w:t>Algorithm</w:t>
-      </w:r>
-      <w:proofErr w:type="spellEnd"/>
+      <w:r>
+        <w:rPr>
+          <w:lang w:val="es-CO"/>
+        </w:rPr>
+        <w:t>Description of the Algorithm</w:t>
+      </w:r>
     </w:p>
     <w:p>
       <w:pPr>
@@ -527,21 +382,7 @@
         <w:rPr>
           <w:lang w:val="es-CO"/>
         </w:rPr>
-        <w:t xml:space="preserve">El algoritmo implementado </w:t>
-      </w:r>
-      <w:proofErr w:type="spellStart"/>
-      <w:r>
-        <w:rPr>
-          <w:lang w:val="es-CO"/>
-        </w:rPr>
-        <w:t>esta</w:t>
-      </w:r>
-      <w:proofErr w:type="spellEnd"/>
-      <w:r>
-        <w:rPr>
-          <w:lang w:val="es-CO"/>
-        </w:rPr>
-        <w:t xml:space="preserve"> dividido en varias fases, a continuación mostraremos cada una de las etapas de este y su funcionamiento.</w:t>
+        <w:t>El algoritmo implementado esta dividido en varias fases, a continuación mostraremos cada una de las etapas de este y su funcionamiento.</w:t>
       </w:r>
     </w:p>
     <w:p>
@@ -569,35 +410,7 @@
         <w:rPr>
           <w:lang w:val="es-CO"/>
         </w:rPr>
-        <w:t xml:space="preserve">Para comprimir imágenes, el algoritmo se divide en varios </w:t>
-      </w:r>
-      <w:proofErr w:type="spellStart"/>
-      <w:r>
-        <w:rPr>
-          <w:lang w:val="es-CO"/>
-        </w:rPr>
-        <w:t>modulos</w:t>
-      </w:r>
-      <w:proofErr w:type="spellEnd"/>
-      <w:r>
-        <w:rPr>
-          <w:lang w:val="es-CO"/>
-        </w:rPr>
-        <w:t xml:space="preserve">, cada uno con una función muy </w:t>
-      </w:r>
-      <w:proofErr w:type="spellStart"/>
-      <w:r>
-        <w:rPr>
-          <w:lang w:val="es-CO"/>
-        </w:rPr>
-        <w:t>especifica</w:t>
-      </w:r>
-      <w:proofErr w:type="spellEnd"/>
-      <w:r>
-        <w:rPr>
-          <w:lang w:val="es-CO"/>
-        </w:rPr>
-        <w:t>:</w:t>
+        <w:t>Para comprimir imágenes, el algoritmo se divide en varios modulos, cada uno con una función muy especifica:</w:t>
       </w:r>
     </w:p>
     <w:p>
@@ -632,21 +445,7 @@
         <w:rPr>
           <w:lang w:val="es-CO"/>
         </w:rPr>
-        <w:t xml:space="preserve">en como una matriz I de tamaño </w:t>
-      </w:r>
-      <w:proofErr w:type="spellStart"/>
-      <w:r>
-        <w:rPr>
-          <w:lang w:val="es-CO"/>
-        </w:rPr>
-        <w:t>mxn</w:t>
-      </w:r>
-      <w:proofErr w:type="spellEnd"/>
-      <w:r>
-        <w:rPr>
-          <w:lang w:val="es-CO"/>
-        </w:rPr>
-        <w:t>, donde m y n</w:t>
+        <w:t>en como una matriz I de tamaño mxn, donde m y n</w:t>
       </w:r>
       <w:r>
         <w:rPr>
@@ -783,39 +582,7 @@
           <w:rStyle w:val="Emphasis"/>
           <w:i w:val="0"/>
         </w:rPr>
-        <w:t xml:space="preserve">Y </w:t>
-      </w:r>
-      <w:proofErr w:type="spellStart"/>
-      <w:r>
-        <w:rPr>
-          <w:rStyle w:val="Emphasis"/>
-          <w:i w:val="0"/>
-        </w:rPr>
-        <w:t>su</w:t>
-      </w:r>
-      <w:proofErr w:type="spellEnd"/>
-      <w:r>
-        <w:rPr>
-          <w:rStyle w:val="Emphasis"/>
-          <w:i w:val="0"/>
-        </w:rPr>
-        <w:t xml:space="preserve"> </w:t>
-      </w:r>
-      <w:proofErr w:type="spellStart"/>
-      <w:r>
-        <w:rPr>
-          <w:rStyle w:val="Emphasis"/>
-          <w:i w:val="0"/>
-        </w:rPr>
-        <w:t>inversa</w:t>
-      </w:r>
-      <w:proofErr w:type="spellEnd"/>
-      <w:r>
-        <w:rPr>
-          <w:rStyle w:val="Emphasis"/>
-          <w:i w:val="0"/>
-        </w:rPr>
-        <w:t>:</w:t>
+        <w:t>Y su inversa:</w:t>
       </w:r>
     </w:p>
     <w:p>
@@ -946,21 +713,7 @@
           <w:lang w:val="es-CO"/>
         </w:rPr>
         <w:tab/>
-        <w:t xml:space="preserve">Donde A es la transformada del coseno, y </w:t>
-      </w:r>
-      <w:proofErr w:type="spellStart"/>
-      <w:r>
-        <w:rPr>
-          <w:lang w:val="es-CO"/>
-        </w:rPr>
-        <w:t>esta</w:t>
-      </w:r>
-      <w:proofErr w:type="spellEnd"/>
-      <w:r>
-        <w:rPr>
-          <w:lang w:val="es-CO"/>
-        </w:rPr>
-        <w:t xml:space="preserve"> dada por la siguiente ecuación:</w:t>
+        <w:t>Donde A es la transformada del coseno, y esta dada por la siguiente ecuación:</w:t>
       </w:r>
     </w:p>
     <w:p>
@@ -1408,27 +1161,13 @@
           <w:lang w:val="es-CO"/>
         </w:rPr>
         <w:lastRenderedPageBreak/>
-        <w:t xml:space="preserve">Normalización de los valores a través de la </w:t>
-      </w:r>
-      <w:proofErr w:type="spellStart"/>
-      <w:r>
-        <w:rPr>
-          <w:lang w:val="es-CO"/>
-        </w:rPr>
-        <w:t>cuantizaci</w:t>
-      </w:r>
-      <w:r>
-        <w:rPr>
-          <w:lang w:val="es-CO"/>
-        </w:rPr>
-        <w:t>ón</w:t>
-      </w:r>
-      <w:proofErr w:type="spellEnd"/>
-      <w:r>
-        <w:rPr>
-          <w:lang w:val="es-CO"/>
-        </w:rPr>
-        <w:t xml:space="preserve"> escalar</w:t>
+        <w:t>Normalización de los valores a través de la cuantizaci</w:t>
+      </w:r>
+      <w:r>
+        <w:rPr>
+          <w:lang w:val="es-CO"/>
+        </w:rPr>
+        <w:t>ón escalar</w:t>
       </w:r>
     </w:p>
     <w:p>
@@ -1442,21 +1181,7 @@
         <w:rPr>
           <w:lang w:val="es-CO"/>
         </w:rPr>
-        <w:t xml:space="preserve">Cada uno de los valores obtenidos c </w:t>
-      </w:r>
-      <w:proofErr w:type="spellStart"/>
-      <w:r>
-        <w:rPr>
-          <w:lang w:val="es-CO"/>
-        </w:rPr>
-        <w:t>on</w:t>
-      </w:r>
-      <w:proofErr w:type="spellEnd"/>
-      <w:r>
-        <w:rPr>
-          <w:lang w:val="es-CO"/>
-        </w:rPr>
-        <w:t xml:space="preserve"> la ecuación (1), se deberán normalizar, usando la siguiente formula:</w:t>
+        <w:t>Cada uno de los valores obtenidos c on la ecuación (1), se deberán normalizar, usando la siguiente formula:</w:t>
       </w:r>
     </w:p>
     <w:p>
@@ -1978,21 +1703,7 @@
         <w:rPr>
           <w:lang w:val="es-CO"/>
         </w:rPr>
-        <w:t xml:space="preserve">(7) QP para luminancia de </w:t>
-      </w:r>
-      <w:proofErr w:type="spellStart"/>
-      <w:r>
-        <w:rPr>
-          <w:lang w:val="es-CO"/>
-        </w:rPr>
-        <w:t>jpg</w:t>
-      </w:r>
-      <w:proofErr w:type="spellEnd"/>
-      <w:r>
-        <w:rPr>
-          <w:lang w:val="es-CO"/>
-        </w:rPr>
-        <w:t xml:space="preserve"> [1]</w:t>
+        <w:t>(7) QP para luminancia de jpg [1]</w:t>
       </w:r>
     </w:p>
     <w:p>
@@ -2021,21 +1732,7 @@
         <w:rPr>
           <w:lang w:val="es-CO"/>
         </w:rPr>
-        <w:t xml:space="preserve">Recorrido en </w:t>
-      </w:r>
-      <w:proofErr w:type="spellStart"/>
-      <w:r>
-        <w:rPr>
-          <w:lang w:val="es-CO"/>
-        </w:rPr>
-        <w:t>Zig-Zag</w:t>
-      </w:r>
-      <w:proofErr w:type="spellEnd"/>
-      <w:r>
-        <w:rPr>
-          <w:lang w:val="es-CO"/>
-        </w:rPr>
-        <w:t xml:space="preserve"> de la matriz X</w:t>
+        <w:t>Recorrido en Zig-Zag de la matriz X</w:t>
       </w:r>
     </w:p>
     <w:p>
@@ -2196,9 +1893,8 @@
           <w:szCs w:val="16"/>
           <w:lang w:val="es-CO"/>
         </w:rPr>
-        <w:t xml:space="preserve">: Ejemplo de un recorrido </w:t>
-      </w:r>
-      <w:proofErr w:type="spellStart"/>
+        <w:t>: Ejemplo de un recorrido zig-zag sobre la matriz</w:t>
+      </w:r>
       <w:r>
         <w:rPr>
           <w:b w:val="0"/>
@@ -2207,50 +1903,7 @@
           <w:szCs w:val="16"/>
           <w:lang w:val="es-CO"/>
         </w:rPr>
-        <w:t>zig-zag</w:t>
-      </w:r>
-      <w:proofErr w:type="spellEnd"/>
-      <w:r>
-        <w:rPr>
-          <w:b w:val="0"/>
-          <w:color w:val="auto"/>
-          <w:sz w:val="16"/>
-          <w:szCs w:val="16"/>
-          <w:lang w:val="es-CO"/>
-        </w:rPr>
-        <w:t xml:space="preserve"> sobre la matriz</w:t>
-      </w:r>
-      <w:r>
-        <w:rPr>
-          <w:b w:val="0"/>
-          <w:color w:val="auto"/>
-          <w:sz w:val="16"/>
-          <w:szCs w:val="16"/>
-          <w:lang w:val="es-CO"/>
-        </w:rPr>
-        <w:t xml:space="preserve">, observe que el objetivo de hacer un recorrido así, es agrupar el conjunto de ceros (0) que se obtienen en la matriz después de aplicar la </w:t>
-      </w:r>
-      <w:proofErr w:type="spellStart"/>
-      <w:r>
-        <w:rPr>
-          <w:b w:val="0"/>
-          <w:color w:val="auto"/>
-          <w:sz w:val="16"/>
-          <w:szCs w:val="16"/>
-          <w:lang w:val="es-CO"/>
-        </w:rPr>
-        <w:t>cuantización</w:t>
-      </w:r>
-      <w:proofErr w:type="spellEnd"/>
-      <w:r>
-        <w:rPr>
-          <w:b w:val="0"/>
-          <w:color w:val="auto"/>
-          <w:sz w:val="16"/>
-          <w:szCs w:val="16"/>
-          <w:lang w:val="es-CO"/>
-        </w:rPr>
-        <w:t xml:space="preserve"> escalar</w:t>
+        <w:t>, observe que el objetivo de hacer un recorrido así, es agrupar el conjunto de ceros (0) que se obtienen en la matriz después de aplicar la cuantización escalar</w:t>
       </w:r>
     </w:p>
     <w:p>
@@ -2295,162 +1948,196 @@
         <w:rPr>
           <w:lang w:val="es-CO"/>
         </w:rPr>
-        <w:t xml:space="preserve">después de aplicar QP, se le aplicará un recorrido </w:t>
-      </w:r>
-      <w:proofErr w:type="spellStart"/>
-      <w:r>
-        <w:rPr>
-          <w:lang w:val="es-CO"/>
-        </w:rPr>
-        <w:t>zig-zag</w:t>
-      </w:r>
-      <w:proofErr w:type="spellEnd"/>
-      <w:r>
-        <w:rPr>
-          <w:lang w:val="es-CO"/>
-        </w:rPr>
-        <w:t xml:space="preserve"> como se muestra en la imagen arriba, esto con el fin de agrupar los ceros. El producto de esta operación</w:t>
+        <w:t>después de aplicar QP, se le aplicará un recorrido zig-zag como se muestra en la imagen arriba, esto con el fin de agrupar los ceros. El producto de esta operación</w:t>
+      </w:r>
+      <w:r>
+        <w:rPr>
+          <w:lang w:val="es-CO"/>
+        </w:rPr>
+        <w:t xml:space="preserve"> sera un vector de tamaño 64.</w:t>
+      </w:r>
+    </w:p>
+    <w:p>
+      <w:pPr>
+        <w:pStyle w:val="Heading2"/>
+        <w:rPr>
+          <w:lang w:val="es-CO"/>
+        </w:rPr>
+      </w:pPr>
+      <w:r>
+        <w:rPr>
+          <w:lang w:val="es-CO"/>
+        </w:rPr>
+        <w:t>Cambiar la representación del vector a tuplas</w:t>
+      </w:r>
+    </w:p>
+    <w:p>
+      <w:pPr>
+        <w:ind w:firstLine="144"/>
+        <w:jc w:val="both"/>
+        <w:rPr>
+          <w:lang w:val="es-CO"/>
+        </w:rPr>
+      </w:pPr>
+      <w:r>
+        <w:rPr>
+          <w:lang w:val="es-CO"/>
+        </w:rPr>
+        <w:t xml:space="preserve">En el paso anterior, se obtuvo un vector de 64 elementos, donde se pueden encontrar muchos ceros seguidos, en estos casos, y es lo esperado por el algoritmo de compresión, </w:t>
+      </w:r>
+      <w:r>
+        <w:rPr>
+          <w:lang w:val="es-CO"/>
+        </w:rPr>
+        <w:lastRenderedPageBreak/>
+        <w:t>usamos una nueva representación de los datos, llamada Tuplas run-level, de la siguiente forma:</w:t>
+      </w:r>
+    </w:p>
+    <w:p>
+      <w:pPr>
+        <w:ind w:left="404"/>
+        <w:rPr>
+          <w:lang w:val="es-CO"/>
+        </w:rPr>
+      </w:pPr>
+    </w:p>
+    <w:p>
+      <w:pPr>
+        <w:ind w:left="404"/>
+        <w:jc w:val="center"/>
+        <w:rPr>
+          <w:lang w:val="es-CO"/>
+        </w:rPr>
+      </w:pPr>
+      <w:r>
+        <w:rPr>
+          <w:lang w:val="es-CO"/>
+        </w:rPr>
+        <w:t>(Número de ceros antes del dato, dato)</w:t>
+      </w:r>
+    </w:p>
+    <w:p>
+      <w:pPr>
+        <w:jc w:val="both"/>
+        <w:rPr>
+          <w:lang w:val="es-CO"/>
+        </w:rPr>
+      </w:pPr>
+    </w:p>
+    <w:p>
+      <w:pPr>
+        <w:ind w:firstLine="202"/>
+        <w:jc w:val="both"/>
+        <w:rPr>
+          <w:lang w:val="es-CO"/>
+        </w:rPr>
+      </w:pPr>
+      <w:r>
+        <w:rPr>
+          <w:lang w:val="es-CO"/>
+        </w:rPr>
+        <w:t>De esta forma, se agruparán los ceros que se encuentren, y se reducirá el espacio que ocupa la imagen físicamente.</w:t>
+      </w:r>
+    </w:p>
+    <w:p>
+      <w:pPr>
+        <w:ind w:firstLine="202"/>
+        <w:jc w:val="both"/>
+        <w:rPr>
+          <w:lang w:val="es-CO"/>
+        </w:rPr>
+      </w:pPr>
+    </w:p>
+    <w:p>
+      <w:pPr>
+        <w:ind w:firstLine="202"/>
+        <w:jc w:val="both"/>
+        <w:rPr>
+          <w:lang w:val="es-CO"/>
+        </w:rPr>
+      </w:pPr>
+      <w:r>
+        <w:rPr>
+          <w:lang w:val="es-CO"/>
+        </w:rPr>
+        <w:t>Para aclarar un poco esta forma de guardado, tomemos el ejemplo: (0, 0, 0, 0, 10, 0, 0, 2, 3, 0, 0, 1), al aplicar la codificación run-level obtendríamos (4,10), (2, 2), (0,3), (2,1).</w:t>
       </w:r>
       <w:bookmarkStart w:id="1" w:name="_GoBack"/>
       <w:bookmarkEnd w:id="1"/>
-      <w:r>
-        <w:rPr>
-          <w:lang w:val="es-CO"/>
-        </w:rPr>
-        <w:t xml:space="preserve"> </w:t>
-      </w:r>
-      <w:proofErr w:type="spellStart"/>
-      <w:r>
-        <w:rPr>
-          <w:lang w:val="es-CO"/>
-        </w:rPr>
-        <w:t>sera</w:t>
-      </w:r>
-      <w:proofErr w:type="spellEnd"/>
-      <w:r>
-        <w:rPr>
-          <w:lang w:val="es-CO"/>
-        </w:rPr>
-        <w:t xml:space="preserve"> un vector de tamaño 64.</w:t>
-      </w:r>
     </w:p>
     <w:p>
       <w:pPr>
-        <w:pStyle w:val="Heading2"/>
-        <w:rPr>
-          <w:lang w:val="es-CO"/>
-        </w:rPr>
-      </w:pPr>
-      <w:r>
-        <w:rPr>
-          <w:lang w:val="es-CO"/>
-        </w:rPr>
-        <w:t xml:space="preserve">Cambiar la representación del vector a </w:t>
-      </w:r>
-      <w:proofErr w:type="spellStart"/>
-      <w:r>
-        <w:rPr>
-          <w:lang w:val="es-CO"/>
-        </w:rPr>
-        <w:t>tuplas</w:t>
-      </w:r>
-      <w:proofErr w:type="spellEnd"/>
+        <w:ind w:firstLine="202"/>
+        <w:jc w:val="both"/>
+        <w:rPr>
+          <w:lang w:val="es-CO"/>
+        </w:rPr>
+      </w:pPr>
     </w:p>
     <w:p>
       <w:pPr>
-        <w:ind w:firstLine="144"/>
-        <w:jc w:val="both"/>
-        <w:rPr>
-          <w:lang w:val="es-CO"/>
-        </w:rPr>
-      </w:pPr>
-      <w:r>
-        <w:rPr>
-          <w:lang w:val="es-CO"/>
-        </w:rPr>
-        <w:t xml:space="preserve">En el paso anterior, se obtuvo un vector de 64 elementos, donde se pueden encontrar muchos ceros seguidos, en estos casos, y es lo esperado por el algoritmo de compresión, </w:t>
-      </w:r>
-      <w:r>
-        <w:rPr>
-          <w:lang w:val="es-CO"/>
-        </w:rPr>
-        <w:lastRenderedPageBreak/>
-        <w:t xml:space="preserve">usamos una nueva representación de los datos, llamada </w:t>
-      </w:r>
-      <w:proofErr w:type="spellStart"/>
-      <w:r>
-        <w:rPr>
-          <w:lang w:val="es-CO"/>
-        </w:rPr>
-        <w:t>Tuplas</w:t>
-      </w:r>
-      <w:proofErr w:type="spellEnd"/>
-      <w:r>
-        <w:rPr>
-          <w:lang w:val="es-CO"/>
-        </w:rPr>
-        <w:t xml:space="preserve"> </w:t>
-      </w:r>
-      <w:proofErr w:type="spellStart"/>
-      <w:r>
-        <w:rPr>
-          <w:lang w:val="es-CO"/>
-        </w:rPr>
-        <w:t>run-level</w:t>
-      </w:r>
-      <w:proofErr w:type="spellEnd"/>
-      <w:r>
-        <w:rPr>
-          <w:lang w:val="es-CO"/>
-        </w:rPr>
-        <w:t>, de la siguiente forma:</w:t>
+        <w:pStyle w:val="Heading2"/>
+        <w:rPr>
+          <w:lang w:val="es-CO"/>
+        </w:rPr>
+      </w:pPr>
+      <w:r>
+        <w:rPr>
+          <w:lang w:val="es-CO"/>
+        </w:rPr>
+        <w:t>Aplicar una codificación entrópica (VLC)</w:t>
       </w:r>
     </w:p>
     <w:p>
       <w:pPr>
-        <w:ind w:left="404"/>
-        <w:rPr>
-          <w:lang w:val="es-CO"/>
-        </w:rPr>
-      </w:pPr>
+        <w:ind w:left="144"/>
+        <w:rPr>
+          <w:lang w:val="es-CO"/>
+        </w:rPr>
+      </w:pPr>
+      <w:r>
+        <w:rPr>
+          <w:lang w:val="es-CO"/>
+        </w:rPr>
+        <w:t>Después de aplicar los pasos anteriores, se puede aplicar una codificación de este tipo para reducir aún más el espacio, pero eso esta fuera del alcance de este algoritmo.</w:t>
+      </w:r>
     </w:p>
     <w:p>
       <w:pPr>
-        <w:ind w:left="404"/>
-        <w:jc w:val="center"/>
-        <w:rPr>
-          <w:lang w:val="es-CO"/>
-        </w:rPr>
-      </w:pPr>
-      <w:r>
-        <w:rPr>
-          <w:lang w:val="es-CO"/>
-        </w:rPr>
-        <w:t>(Número de ceros antes del dato, dato)</w:t>
+        <w:pStyle w:val="Heading2"/>
+        <w:rPr>
+          <w:lang w:val="es-CO"/>
+        </w:rPr>
+      </w:pPr>
+      <w:r>
+        <w:rPr>
+          <w:lang w:val="es-CO"/>
+        </w:rPr>
+        <w:t>Descompresión de la imagen</w:t>
       </w:r>
     </w:p>
     <w:p>
       <w:pPr>
-        <w:jc w:val="both"/>
-        <w:rPr>
-          <w:lang w:val="es-CO"/>
-        </w:rPr>
-      </w:pPr>
+        <w:pStyle w:val="Text"/>
+        <w:rPr>
+          <w:lang w:val="es-CO"/>
+        </w:rPr>
+      </w:pPr>
+      <w:r>
+        <w:rPr>
+          <w:lang w:val="es-CO"/>
+        </w:rPr>
+        <w:t>La descompresión se lleva a cabo a través de aplicar cada la operación inversa de cada uno de los pasos mencionados anteriormente, llevando cada uno de los cuadros transformados a la forma de matriz I.</w:t>
+      </w:r>
     </w:p>
     <w:p>
       <w:pPr>
-        <w:ind w:firstLine="202"/>
+        <w:ind w:left="144"/>
         <w:jc w:val="both"/>
         <w:rPr>
           <w:lang w:val="es-CO"/>
         </w:rPr>
       </w:pPr>
-      <w:r>
-        <w:rPr>
-          <w:lang w:val="es-CO"/>
-        </w:rPr>
-        <w:t>De esta forma, se agruparán los ceros que se encuentren, y se reducirá el espacio que ocupa la imagen físicamente.</w:t>
-      </w:r>
     </w:p>
     <w:p>
       <w:pPr>
@@ -2463,53 +2150,11 @@
         <w:rPr>
           <w:lang w:val="es-CO"/>
         </w:rPr>
-        <w:t>Aplicar una codificación entrópica (VLC)</w:t>
+        <w:t>Compresión de imágenes multiples</w:t>
       </w:r>
     </w:p>
     <w:p>
       <w:pPr>
-        <w:ind w:left="144"/>
-        <w:rPr>
-          <w:lang w:val="es-CO"/>
-        </w:rPr>
-      </w:pPr>
-      <w:r>
-        <w:rPr>
-          <w:lang w:val="es-CO"/>
-        </w:rPr>
-        <w:t xml:space="preserve">Después de aplicar los pasos anteriores, se puede aplicar una codificación de este tipo para reducir aún más el espacio, pero eso </w:t>
-      </w:r>
-      <w:proofErr w:type="spellStart"/>
-      <w:r>
-        <w:rPr>
-          <w:lang w:val="es-CO"/>
-        </w:rPr>
-        <w:t>esta</w:t>
-      </w:r>
-      <w:proofErr w:type="spellEnd"/>
-      <w:r>
-        <w:rPr>
-          <w:lang w:val="es-CO"/>
-        </w:rPr>
-        <w:t xml:space="preserve"> fuera del alcance de este algoritmo.</w:t>
-      </w:r>
-    </w:p>
-    <w:p>
-      <w:pPr>
-        <w:pStyle w:val="Heading2"/>
-        <w:rPr>
-          <w:lang w:val="es-CO"/>
-        </w:rPr>
-      </w:pPr>
-      <w:r>
-        <w:rPr>
-          <w:lang w:val="es-CO"/>
-        </w:rPr>
-        <w:t>Descompresión de la imagen</w:t>
-      </w:r>
-    </w:p>
-    <w:p>
-      <w:pPr>
         <w:pStyle w:val="Text"/>
         <w:rPr>
           <w:lang w:val="es-CO"/>
@@ -2519,80 +2164,7 @@
         <w:rPr>
           <w:lang w:val="es-CO"/>
         </w:rPr>
-        <w:t>La descompresión se lleva a cabo a través de aplicar cada la operación inversa de cada uno de los pasos mencionados anteriormente, llevando cada uno de los cuadros transformados a la forma de matriz I.</w:t>
-      </w:r>
-    </w:p>
-    <w:p>
-      <w:pPr>
-        <w:ind w:left="144"/>
-        <w:jc w:val="both"/>
-        <w:rPr>
-          <w:lang w:val="es-CO"/>
-        </w:rPr>
-      </w:pPr>
-    </w:p>
-    <w:p>
-      <w:pPr>
-        <w:pStyle w:val="Heading2"/>
-        <w:rPr>
-          <w:lang w:val="es-CO"/>
-        </w:rPr>
-      </w:pPr>
-      <w:r>
-        <w:rPr>
-          <w:lang w:val="es-CO"/>
-        </w:rPr>
-        <w:t xml:space="preserve">Compresión de imágenes </w:t>
-      </w:r>
-      <w:proofErr w:type="spellStart"/>
-      <w:r>
-        <w:rPr>
-          <w:lang w:val="es-CO"/>
-        </w:rPr>
-        <w:t>multiples</w:t>
-      </w:r>
-      <w:proofErr w:type="spellEnd"/>
-    </w:p>
-    <w:p>
-      <w:pPr>
-        <w:pStyle w:val="Text"/>
-        <w:rPr>
-          <w:lang w:val="es-CO"/>
-        </w:rPr>
-      </w:pPr>
-      <w:r>
-        <w:rPr>
-          <w:lang w:val="es-CO"/>
-        </w:rPr>
-        <w:t xml:space="preserve">Usando cada uno de los pasos mencionados anteriormente, podemos aplicar esto a la compresión de </w:t>
-      </w:r>
-      <w:proofErr w:type="spellStart"/>
-      <w:r>
-        <w:rPr>
-          <w:lang w:val="es-CO"/>
-        </w:rPr>
-        <w:t>multiples</w:t>
-      </w:r>
-      <w:proofErr w:type="spellEnd"/>
-      <w:r>
-        <w:rPr>
-          <w:lang w:val="es-CO"/>
-        </w:rPr>
-        <w:t xml:space="preserve"> imágenes (</w:t>
-      </w:r>
-      <w:proofErr w:type="spellStart"/>
-      <w:r>
-        <w:rPr>
-          <w:lang w:val="es-CO"/>
-        </w:rPr>
-        <w:t>videocompresión</w:t>
-      </w:r>
-      <w:proofErr w:type="spellEnd"/>
-      <w:r>
-        <w:rPr>
-          <w:lang w:val="es-CO"/>
-        </w:rPr>
-        <w:t>), usando algunas operaciones extras que mencionaremos a continuación.</w:t>
+        <w:t>Usando cada uno de los pasos mencionados anteriormente, podemos aplicar esto a la compresión de multiples imágenes (videocompresión), usando algunas operaciones extras que mencionaremos a continuación.</w:t>
       </w:r>
     </w:p>
     <w:p>
@@ -2695,16 +2267,8 @@
         <w:rPr>
           <w:lang w:val="es-CO"/>
         </w:rPr>
-        <w:t>Block-</w:t>
-      </w:r>
-      <w:proofErr w:type="spellStart"/>
-      <w:r>
-        <w:rPr>
-          <w:lang w:val="es-CO"/>
-        </w:rPr>
-        <w:t>Matching</w:t>
-      </w:r>
-      <w:proofErr w:type="spellEnd"/>
+        <w:t>Block-Matching</w:t>
+      </w:r>
     </w:p>
     <w:p>
       <w:pPr>
@@ -2718,69 +2282,13 @@
         <w:rPr>
           <w:lang w:val="es-CO"/>
         </w:rPr>
-        <w:t>El Block-</w:t>
-      </w:r>
-      <w:proofErr w:type="spellStart"/>
-      <w:r>
-        <w:rPr>
-          <w:lang w:val="es-CO"/>
-        </w:rPr>
-        <w:t>Matching</w:t>
-      </w:r>
-      <w:proofErr w:type="spellEnd"/>
-      <w:r>
-        <w:rPr>
-          <w:lang w:val="es-CO"/>
-        </w:rPr>
-        <w:t xml:space="preserve"> es una operación de predicción de movimiento, y </w:t>
-      </w:r>
-      <w:proofErr w:type="spellStart"/>
-      <w:r>
-        <w:rPr>
-          <w:lang w:val="es-CO"/>
-        </w:rPr>
-        <w:t>esta</w:t>
-      </w:r>
-      <w:proofErr w:type="spellEnd"/>
-      <w:r>
-        <w:rPr>
-          <w:lang w:val="es-CO"/>
-        </w:rPr>
-        <w:t xml:space="preserve"> definido t</w:t>
-      </w:r>
-      <w:r>
-        <w:rPr>
-          <w:lang w:val="es-CO"/>
-        </w:rPr>
-        <w:t>ambién sobre la imagen I e I’, existen diversos algoritmos de block-</w:t>
-      </w:r>
-      <w:proofErr w:type="spellStart"/>
-      <w:r>
-        <w:rPr>
-          <w:lang w:val="es-CO"/>
-        </w:rPr>
-        <w:t>matching</w:t>
-      </w:r>
-      <w:proofErr w:type="spellEnd"/>
-      <w:r>
-        <w:rPr>
-          <w:lang w:val="es-CO"/>
-        </w:rPr>
-        <w:t xml:space="preserve">, en </w:t>
-      </w:r>
-      <w:proofErr w:type="spellStart"/>
-      <w:r>
-        <w:rPr>
-          <w:lang w:val="es-CO"/>
-        </w:rPr>
-        <w:t>nuesta</w:t>
-      </w:r>
-      <w:proofErr w:type="spellEnd"/>
-      <w:r>
-        <w:rPr>
-          <w:lang w:val="es-CO"/>
-        </w:rPr>
-        <w:t xml:space="preserve"> aproximación, lo hicimos de la siguiente forma:</w:t>
+        <w:t>El Block-Matching es una operación de predicción de movimiento, y esta definido t</w:t>
+      </w:r>
+      <w:r>
+        <w:rPr>
+          <w:lang w:val="es-CO"/>
+        </w:rPr>
+        <w:t>ambién sobre la imagen I e I’, existen diversos algoritmos de block-matching, en nuesta aproximación, lo hicimos de la siguiente forma:</w:t>
       </w:r>
     </w:p>
     <w:p>
@@ -2795,21 +2303,7 @@
         <w:rPr>
           <w:lang w:val="es-CO"/>
         </w:rPr>
-        <w:t>El Block-</w:t>
-      </w:r>
-      <w:proofErr w:type="spellStart"/>
-      <w:r>
-        <w:rPr>
-          <w:lang w:val="es-CO"/>
-        </w:rPr>
-        <w:t>Matching</w:t>
-      </w:r>
-      <w:proofErr w:type="spellEnd"/>
-      <w:r>
-        <w:rPr>
-          <w:lang w:val="es-CO"/>
-        </w:rPr>
-        <w:t xml:space="preserve"> de I sobre I’ se obtiene separando la imagen</w:t>
+        <w:t>El Block-Matching de I sobre I’ se obtiene separando la imagen</w:t>
       </w:r>
       <w:r>
         <w:rPr>
@@ -2855,29 +2349,7 @@
         <w:rPr>
           <w:lang w:val="es-CO"/>
         </w:rPr>
-        <w:t>Considere el bloque base W como el bloque (</w:t>
-      </w:r>
-      <w:proofErr w:type="spellStart"/>
-      <w:r>
-        <w:rPr>
-          <w:lang w:val="es-CO"/>
-        </w:rPr>
-        <w:t>i</w:t>
-      </w:r>
-      <w:proofErr w:type="gramStart"/>
-      <w:r>
-        <w:rPr>
-          <w:lang w:val="es-CO"/>
-        </w:rPr>
-        <w:t>,j</w:t>
-      </w:r>
-      <w:proofErr w:type="spellEnd"/>
-      <w:proofErr w:type="gramEnd"/>
-      <w:r>
-        <w:rPr>
-          <w:lang w:val="es-CO"/>
-        </w:rPr>
-        <w:t>) de la imagen I</w:t>
+        <w:t>Considere el bloque base W como el bloque (i,j) de la imagen I</w:t>
       </w:r>
       <w:r>
         <w:rPr>
@@ -2902,29 +2374,7 @@
         <w:rPr>
           <w:lang w:val="es-CO"/>
         </w:rPr>
-        <w:t>Tomar la posición, definida como (</w:t>
-      </w:r>
-      <w:proofErr w:type="spellStart"/>
-      <w:r>
-        <w:rPr>
-          <w:lang w:val="es-CO"/>
-        </w:rPr>
-        <w:t>i</w:t>
-      </w:r>
-      <w:proofErr w:type="gramStart"/>
-      <w:r>
-        <w:rPr>
-          <w:lang w:val="es-CO"/>
-        </w:rPr>
-        <w:t>,j</w:t>
-      </w:r>
-      <w:proofErr w:type="spellEnd"/>
-      <w:proofErr w:type="gramEnd"/>
-      <w:r>
-        <w:rPr>
-          <w:lang w:val="es-CO"/>
-        </w:rPr>
-        <w:t xml:space="preserve">), del bloque actual en I ir a ese mismo bloque en la imagen I’, </w:t>
+        <w:t xml:space="preserve">Tomar la posición, definida como (i,j), del bloque actual en I ir a ese mismo bloque en la imagen I’, </w:t>
       </w:r>
       <w:r>
         <w:rPr>
@@ -2968,41 +2418,14 @@
         <w:rPr>
           <w:lang w:val="es-CO"/>
         </w:rPr>
-        <w:t>Si encontramos un bloque con un MSE menor al inicial definido por el (</w:t>
-      </w:r>
-      <w:proofErr w:type="spellStart"/>
-      <w:r>
-        <w:rPr>
-          <w:lang w:val="es-CO"/>
-        </w:rPr>
-        <w:t>i,j</w:t>
-      </w:r>
-      <w:proofErr w:type="spellEnd"/>
-      <w:r>
-        <w:rPr>
-          <w:lang w:val="es-CO"/>
-        </w:rPr>
-        <w:t>), moveremos nuestro recuadro de búsqueda, y pondr</w:t>
-      </w:r>
-      <w:r>
-        <w:rPr>
-          <w:lang w:val="es-CO"/>
-        </w:rPr>
-        <w:t>emos como centro el nuevo (</w:t>
-      </w:r>
-      <w:proofErr w:type="spellStart"/>
-      <w:r>
-        <w:rPr>
-          <w:lang w:val="es-CO"/>
-        </w:rPr>
-        <w:t>i,j</w:t>
-      </w:r>
-      <w:proofErr w:type="spellEnd"/>
-      <w:r>
-        <w:rPr>
-          <w:lang w:val="es-CO"/>
-        </w:rPr>
-        <w:t>)</w:t>
+        <w:lastRenderedPageBreak/>
+        <w:t>Si encontramos un bloque con un MSE menor al inicial definido por el (i,j), moveremos nuestro recuadro de búsqueda, y pondr</w:t>
+      </w:r>
+      <w:r>
+        <w:rPr>
+          <w:lang w:val="es-CO"/>
+        </w:rPr>
+        <w:t>emos como centro el nuevo (i,j)</w:t>
       </w:r>
     </w:p>
     <w:p>
@@ -3021,22 +2444,7 @@
         <w:rPr>
           <w:lang w:val="es-CO"/>
         </w:rPr>
-        <w:lastRenderedPageBreak/>
-        <w:t xml:space="preserve">Repetir los pasos 3 y 4 hasta que A no </w:t>
-      </w:r>
-      <w:proofErr w:type="spellStart"/>
-      <w:r>
-        <w:rPr>
-          <w:lang w:val="es-CO"/>
-        </w:rPr>
-        <w:t>varie</w:t>
-      </w:r>
-      <w:proofErr w:type="spellEnd"/>
-      <w:r>
-        <w:rPr>
-          <w:lang w:val="es-CO"/>
-        </w:rPr>
-        <w:t xml:space="preserve"> en una iteración</w:t>
+        <w:t>Repetir los pasos 3 y 4 hasta que A no varie en una iteración</w:t>
       </w:r>
     </w:p>
     <w:p>
@@ -3051,29 +2459,7 @@
         <w:rPr>
           <w:lang w:val="es-CO"/>
         </w:rPr>
-        <w:t>De esta forma obtenemos los vectores de dirección del bloque (</w:t>
-      </w:r>
-      <w:proofErr w:type="spellStart"/>
-      <w:r>
-        <w:rPr>
-          <w:lang w:val="es-CO"/>
-        </w:rPr>
-        <w:t>i</w:t>
-      </w:r>
-      <w:proofErr w:type="gramStart"/>
-      <w:r>
-        <w:rPr>
-          <w:lang w:val="es-CO"/>
-        </w:rPr>
-        <w:t>,j</w:t>
-      </w:r>
-      <w:proofErr w:type="spellEnd"/>
-      <w:proofErr w:type="gramEnd"/>
-      <w:r>
-        <w:rPr>
-          <w:lang w:val="es-CO"/>
-        </w:rPr>
-        <w:t>).</w:t>
+        <w:t>De esta forma obtenemos los vectores de dirección del bloque (i,j).</w:t>
       </w:r>
     </w:p>
     <w:p>
@@ -3135,16 +2521,8 @@
         <w:rPr>
           <w:lang w:val="es-CO"/>
         </w:rPr>
-        <w:t xml:space="preserve">Descompresión de imágenes </w:t>
-      </w:r>
-      <w:proofErr w:type="spellStart"/>
-      <w:r>
-        <w:rPr>
-          <w:lang w:val="es-CO"/>
-        </w:rPr>
-        <w:t>multiples</w:t>
-      </w:r>
-      <w:proofErr w:type="spellEnd"/>
+        <w:t>Descompresión de imágenes multiples</w:t>
+      </w:r>
     </w:p>
     <w:p>
       <w:pPr>
@@ -3158,21 +2536,7 @@
         <w:rPr>
           <w:lang w:val="es-CO"/>
         </w:rPr>
-        <w:t xml:space="preserve">Para Realizar la descompresión de imágenes </w:t>
-      </w:r>
-      <w:proofErr w:type="spellStart"/>
-      <w:r>
-        <w:rPr>
-          <w:lang w:val="es-CO"/>
-        </w:rPr>
-        <w:t>multiples</w:t>
-      </w:r>
-      <w:proofErr w:type="spellEnd"/>
-      <w:r>
-        <w:rPr>
-          <w:lang w:val="es-CO"/>
-        </w:rPr>
-        <w:t xml:space="preserve"> (fotogramas), se aplicará la operación inversa a (</w:t>
+        <w:t>Para Realizar la descompresión de imágenes multiples (fotogramas), se aplicará la operación inversa a (</w:t>
       </w:r>
       <w:r>
         <w:rPr>
@@ -3315,16 +2679,8 @@
         <w:rPr>
           <w:lang w:val="es-CO"/>
         </w:rPr>
-        <w:t xml:space="preserve">Experimental </w:t>
-      </w:r>
-      <w:proofErr w:type="spellStart"/>
-      <w:r>
-        <w:rPr>
-          <w:lang w:val="es-CO"/>
-        </w:rPr>
-        <w:t>Results</w:t>
-      </w:r>
-      <w:proofErr w:type="spellEnd"/>
+        <w:t>Experimental Results</w:t>
+      </w:r>
     </w:p>
     <w:p>
       <w:pPr>
@@ -3337,21 +2693,7 @@
         <w:rPr>
           <w:lang w:val="es-CO"/>
         </w:rPr>
-        <w:t xml:space="preserve">Se realizaron varias pruebas al algoritmo de compresión de imágenes, usando tres imágenes </w:t>
-      </w:r>
-      <w:proofErr w:type="spellStart"/>
-      <w:r>
-        <w:rPr>
-          <w:lang w:val="es-CO"/>
-        </w:rPr>
-        <w:t>imágenes</w:t>
-      </w:r>
-      <w:proofErr w:type="spellEnd"/>
-      <w:r>
-        <w:rPr>
-          <w:lang w:val="es-CO"/>
-        </w:rPr>
-        <w:t xml:space="preserve"> diferentes y tres QP distintos como los definimos en (5), (6) y (7).</w:t>
+        <w:t>Se realizaron varias pruebas al algoritmo de compresión de imágenes, usando tres imágenes imágenes diferentes y tres QP distintos como los definimos en (5), (6) y (7).</w:t>
       </w:r>
     </w:p>
     <w:p>
@@ -3371,21 +2713,7 @@
         <w:rPr>
           <w:lang w:val="es-CO"/>
         </w:rPr>
-        <w:t xml:space="preserve">Mostraremos primero los resultados para el algoritmo de compresión de imágenes, usamos tres imágenes, de distintos tamaños y </w:t>
-      </w:r>
-      <w:proofErr w:type="spellStart"/>
-      <w:r>
-        <w:rPr>
-          <w:lang w:val="es-CO"/>
-        </w:rPr>
-        <w:t>carateristicas</w:t>
-      </w:r>
-      <w:proofErr w:type="spellEnd"/>
-      <w:r>
-        <w:rPr>
-          <w:lang w:val="es-CO"/>
-        </w:rPr>
-        <w:t xml:space="preserve"> diferentes, calculamos su tamaño final, y su PSNR, además de los promedios de todos los resultados:</w:t>
+        <w:t>Mostraremos primero los resultados para el algoritmo de compresión de imágenes, usamos tres imágenes, de distintos tamaños y carateristicas diferentes, calculamos su tamaño final, y su PSNR, además de los promedios de todos los resultados:</w:t>
       </w:r>
     </w:p>
     <w:p>
@@ -3861,21 +3189,8 @@
                                       <w:szCs w:val="16"/>
                                       <w:lang w:val="es-CO" w:eastAsia="es-CO"/>
                                     </w:rPr>
-                                    <w:t xml:space="preserve">QP de </w:t>
+                                    <w:t>QP de jpg</w:t>
                                   </w:r>
-                                  <w:proofErr w:type="spellStart"/>
-                                  <w:r>
-                                    <w:rPr>
-                                      <w:b/>
-                                      <w:bCs/>
-                                      <w:color w:val="535353"/>
-                                      <w:sz w:val="16"/>
-                                      <w:szCs w:val="16"/>
-                                      <w:lang w:val="es-CO" w:eastAsia="es-CO"/>
-                                    </w:rPr>
-                                    <w:t>jpg</w:t>
-                                  </w:r>
-                                  <w:proofErr w:type="spellEnd"/>
                                 </w:p>
                               </w:tc>
                             </w:tr>
@@ -4562,7 +3877,6 @@
                                       <w:lang w:val="es-CO" w:eastAsia="es-CO"/>
                                     </w:rPr>
                                   </w:pPr>
-                                  <w:proofErr w:type="spellStart"/>
                                   <w:r>
                                     <w:rPr>
                                       <w:b/>
@@ -4574,7 +3888,6 @@
                                     </w:rPr>
                                     <w:t>Wonito</w:t>
                                   </w:r>
-                                  <w:proofErr w:type="spellEnd"/>
                                 </w:p>
                               </w:tc>
                               <w:tc>
@@ -4826,21 +4139,8 @@
                                       <w:szCs w:val="16"/>
                                       <w:lang w:val="es-CO" w:eastAsia="es-CO"/>
                                     </w:rPr>
-                                    <w:t xml:space="preserve">QP de </w:t>
+                                    <w:t>QP de jpg</w:t>
                                   </w:r>
-                                  <w:proofErr w:type="spellStart"/>
-                                  <w:r>
-                                    <w:rPr>
-                                      <w:b/>
-                                      <w:bCs/>
-                                      <w:color w:val="535353"/>
-                                      <w:sz w:val="16"/>
-                                      <w:szCs w:val="16"/>
-                                      <w:lang w:val="es-CO" w:eastAsia="es-CO"/>
-                                    </w:rPr>
-                                    <w:t>jpg</w:t>
-                                  </w:r>
-                                  <w:proofErr w:type="spellEnd"/>
                                 </w:p>
                               </w:tc>
                             </w:tr>
@@ -5527,7 +4827,6 @@
                                       <w:lang w:val="es-CO" w:eastAsia="es-CO"/>
                                     </w:rPr>
                                   </w:pPr>
-                                  <w:proofErr w:type="spellStart"/>
                                   <w:r>
                                     <w:rPr>
                                       <w:b/>
@@ -5539,7 +4838,6 @@
                                     </w:rPr>
                                     <w:t>Lenna</w:t>
                                   </w:r>
-                                  <w:proofErr w:type="spellEnd"/>
                                 </w:p>
                               </w:tc>
                               <w:tc>
@@ -5791,21 +5089,8 @@
                                       <w:szCs w:val="16"/>
                                       <w:lang w:val="es-CO" w:eastAsia="es-CO"/>
                                     </w:rPr>
-                                    <w:t xml:space="preserve">QP de </w:t>
+                                    <w:t>QP de jpg</w:t>
                                   </w:r>
-                                  <w:proofErr w:type="spellStart"/>
-                                  <w:r>
-                                    <w:rPr>
-                                      <w:b/>
-                                      <w:bCs/>
-                                      <w:color w:val="535353"/>
-                                      <w:sz w:val="16"/>
-                                      <w:szCs w:val="16"/>
-                                      <w:lang w:val="es-CO" w:eastAsia="es-CO"/>
-                                    </w:rPr>
-                                    <w:t>jpg</w:t>
-                                  </w:r>
-                                  <w:proofErr w:type="spellEnd"/>
                                 </w:p>
                               </w:tc>
                             </w:tr>
@@ -6727,21 +6012,8 @@
                                       <w:szCs w:val="16"/>
                                       <w:lang w:val="es-CO" w:eastAsia="es-CO"/>
                                     </w:rPr>
-                                    <w:t xml:space="preserve">QP de </w:t>
+                                    <w:t>QP de jpg</w:t>
                                   </w:r>
-                                  <w:proofErr w:type="spellStart"/>
-                                  <w:r>
-                                    <w:rPr>
-                                      <w:b/>
-                                      <w:bCs/>
-                                      <w:color w:val="535353"/>
-                                      <w:sz w:val="16"/>
-                                      <w:szCs w:val="16"/>
-                                      <w:lang w:val="es-CO" w:eastAsia="es-CO"/>
-                                    </w:rPr>
-                                    <w:t>jpg</w:t>
-                                  </w:r>
-                                  <w:proofErr w:type="spellEnd"/>
                                 </w:p>
                               </w:tc>
                             </w:tr>
@@ -7603,21 +6875,8 @@
                                 <w:szCs w:val="16"/>
                                 <w:lang w:val="es-CO" w:eastAsia="es-CO"/>
                               </w:rPr>
-                              <w:t xml:space="preserve">QP de </w:t>
+                              <w:t>QP de jpg</w:t>
                             </w:r>
-                            <w:proofErr w:type="spellStart"/>
-                            <w:r>
-                              <w:rPr>
-                                <w:b/>
-                                <w:bCs/>
-                                <w:color w:val="535353"/>
-                                <w:sz w:val="16"/>
-                                <w:szCs w:val="16"/>
-                                <w:lang w:val="es-CO" w:eastAsia="es-CO"/>
-                              </w:rPr>
-                              <w:t>jpg</w:t>
-                            </w:r>
-                            <w:proofErr w:type="spellEnd"/>
                           </w:p>
                         </w:tc>
                       </w:tr>
@@ -8304,7 +7563,6 @@
                                 <w:lang w:val="es-CO" w:eastAsia="es-CO"/>
                               </w:rPr>
                             </w:pPr>
-                            <w:proofErr w:type="spellStart"/>
                             <w:r>
                               <w:rPr>
                                 <w:b/>
@@ -8316,7 +7574,6 @@
                               </w:rPr>
                               <w:t>Wonito</w:t>
                             </w:r>
-                            <w:proofErr w:type="spellEnd"/>
                           </w:p>
                         </w:tc>
                         <w:tc>
@@ -8568,21 +7825,8 @@
                                 <w:szCs w:val="16"/>
                                 <w:lang w:val="es-CO" w:eastAsia="es-CO"/>
                               </w:rPr>
-                              <w:t xml:space="preserve">QP de </w:t>
+                              <w:t>QP de jpg</w:t>
                             </w:r>
-                            <w:proofErr w:type="spellStart"/>
-                            <w:r>
-                              <w:rPr>
-                                <w:b/>
-                                <w:bCs/>
-                                <w:color w:val="535353"/>
-                                <w:sz w:val="16"/>
-                                <w:szCs w:val="16"/>
-                                <w:lang w:val="es-CO" w:eastAsia="es-CO"/>
-                              </w:rPr>
-                              <w:t>jpg</w:t>
-                            </w:r>
-                            <w:proofErr w:type="spellEnd"/>
                           </w:p>
                         </w:tc>
                       </w:tr>
@@ -9269,7 +8513,6 @@
                                 <w:lang w:val="es-CO" w:eastAsia="es-CO"/>
                               </w:rPr>
                             </w:pPr>
-                            <w:proofErr w:type="spellStart"/>
                             <w:r>
                               <w:rPr>
                                 <w:b/>
@@ -9281,7 +8524,6 @@
                               </w:rPr>
                               <w:t>Lenna</w:t>
                             </w:r>
-                            <w:proofErr w:type="spellEnd"/>
                           </w:p>
                         </w:tc>
                         <w:tc>
@@ -9533,21 +8775,8 @@
                                 <w:szCs w:val="16"/>
                                 <w:lang w:val="es-CO" w:eastAsia="es-CO"/>
                               </w:rPr>
-                              <w:t xml:space="preserve">QP de </w:t>
+                              <w:t>QP de jpg</w:t>
                             </w:r>
-                            <w:proofErr w:type="spellStart"/>
-                            <w:r>
-                              <w:rPr>
-                                <w:b/>
-                                <w:bCs/>
-                                <w:color w:val="535353"/>
-                                <w:sz w:val="16"/>
-                                <w:szCs w:val="16"/>
-                                <w:lang w:val="es-CO" w:eastAsia="es-CO"/>
-                              </w:rPr>
-                              <w:t>jpg</w:t>
-                            </w:r>
-                            <w:proofErr w:type="spellEnd"/>
                           </w:p>
                         </w:tc>
                       </w:tr>
@@ -10469,21 +9698,8 @@
                                 <w:szCs w:val="16"/>
                                 <w:lang w:val="es-CO" w:eastAsia="es-CO"/>
                               </w:rPr>
-                              <w:t xml:space="preserve">QP de </w:t>
+                              <w:t>QP de jpg</w:t>
                             </w:r>
-                            <w:proofErr w:type="spellStart"/>
-                            <w:r>
-                              <w:rPr>
-                                <w:b/>
-                                <w:bCs/>
-                                <w:color w:val="535353"/>
-                                <w:sz w:val="16"/>
-                                <w:szCs w:val="16"/>
-                                <w:lang w:val="es-CO" w:eastAsia="es-CO"/>
-                              </w:rPr>
-                              <w:t>jpg</w:t>
-                            </w:r>
-                            <w:proofErr w:type="spellEnd"/>
                           </w:p>
                         </w:tc>
                       </w:tr>
@@ -11994,29 +11210,7 @@
           <w:szCs w:val="16"/>
           <w:lang w:val="es-CO"/>
         </w:rPr>
-        <w:t xml:space="preserve">de la aplicación del algoritmo de compresión de imágenes sobre una imagen de muestra y </w:t>
-      </w:r>
-      <w:proofErr w:type="spellStart"/>
-      <w:r>
-        <w:rPr>
-          <w:b w:val="0"/>
-          <w:color w:val="auto"/>
-          <w:sz w:val="16"/>
-          <w:szCs w:val="16"/>
-          <w:lang w:val="es-CO"/>
-        </w:rPr>
-        <w:t>multiples</w:t>
-      </w:r>
-      <w:proofErr w:type="spellEnd"/>
-      <w:r>
-        <w:rPr>
-          <w:b w:val="0"/>
-          <w:color w:val="auto"/>
-          <w:sz w:val="16"/>
-          <w:szCs w:val="16"/>
-          <w:lang w:val="es-CO"/>
-        </w:rPr>
-        <w:t xml:space="preserve"> QP diferentes, observe la diferencia entre cada una de las imágenes.</w:t>
+        <w:t>de la aplicación del algoritmo de compresión de imágenes sobre una imagen de muestra y multiples QP diferentes, observe la diferencia entre cada una de las imágenes.</w:t>
       </w:r>
     </w:p>
     <w:p>
@@ -12037,63 +11231,7 @@
           <w:lang w:val="es-CO"/>
         </w:rPr>
         <w:lastRenderedPageBreak/>
-        <w:t xml:space="preserve">Vemos en las imágenes anteriores los resultados, tomando un cuadro de muestra de 100x100 </w:t>
-      </w:r>
-      <w:proofErr w:type="spellStart"/>
-      <w:r>
-        <w:rPr>
-          <w:lang w:val="es-CO"/>
-        </w:rPr>
-        <w:t>pixels</w:t>
-      </w:r>
-      <w:proofErr w:type="spellEnd"/>
-      <w:r>
-        <w:rPr>
-          <w:lang w:val="es-CO"/>
-        </w:rPr>
-        <w:t xml:space="preserve">, de </w:t>
-      </w:r>
-      <w:proofErr w:type="spellStart"/>
-      <w:r>
-        <w:rPr>
-          <w:lang w:val="es-CO"/>
-        </w:rPr>
-        <w:t>Lenna</w:t>
-      </w:r>
-      <w:proofErr w:type="spellEnd"/>
-      <w:r>
-        <w:rPr>
-          <w:lang w:val="es-CO"/>
-        </w:rPr>
-        <w:t xml:space="preserve">, en este caso, vemos que la imagen que muestra más degradación visual, es la comprimida con el QP definido en (6), luego la imagen con QP (7), y por ultimo (5), todo de acuerdo a los resultados obtenidos en la </w:t>
-      </w:r>
-      <w:proofErr w:type="spellStart"/>
-      <w:r>
-        <w:rPr>
-          <w:lang w:val="es-CO"/>
-        </w:rPr>
-        <w:t>Table</w:t>
-      </w:r>
-      <w:proofErr w:type="spellEnd"/>
-      <w:r>
-        <w:rPr>
-          <w:lang w:val="es-CO"/>
-        </w:rPr>
-        <w:t xml:space="preserve"> 1 del </w:t>
-      </w:r>
-      <w:proofErr w:type="spellStart"/>
-      <w:r>
-        <w:rPr>
-          <w:lang w:val="es-CO"/>
-        </w:rPr>
-        <w:t>calculo</w:t>
-      </w:r>
-      <w:proofErr w:type="spellEnd"/>
-      <w:r>
-        <w:rPr>
-          <w:lang w:val="es-CO"/>
-        </w:rPr>
-        <w:t xml:space="preserve"> del PSNR respecto a la imagen original.</w:t>
+        <w:t>Vemos en las imágenes anteriores los resultados, tomando un cuadro de muestra de 100x100 pixels, de Lenna, en este caso, vemos que la imagen que muestra más degradación visual, es la comprimida con el QP definido en (6), luego la imagen con QP (7), y por ultimo (5), todo de acuerdo a los resultados obtenidos en la Table 1 del calculo del PSNR respecto a la imagen original.</w:t>
       </w:r>
     </w:p>
     <w:p>
@@ -12571,21 +11709,8 @@
                                       <w:szCs w:val="16"/>
                                       <w:lang w:val="es-CO" w:eastAsia="es-CO"/>
                                     </w:rPr>
-                                    <w:t>Block-</w:t>
+                                    <w:t>Block-Matching</w:t>
                                   </w:r>
-                                  <w:proofErr w:type="spellStart"/>
-                                  <w:r>
-                                    <w:rPr>
-                                      <w:b/>
-                                      <w:bCs/>
-                                      <w:color w:val="535353"/>
-                                      <w:sz w:val="16"/>
-                                      <w:szCs w:val="16"/>
-                                      <w:lang w:val="es-CO" w:eastAsia="es-CO"/>
-                                    </w:rPr>
-                                    <w:t>Matching</w:t>
-                                  </w:r>
-                                  <w:proofErr w:type="spellEnd"/>
                                 </w:p>
                               </w:tc>
                               <w:tc>
@@ -12695,7 +11820,6 @@
                                       <w:lang w:val="es-CO" w:eastAsia="es-CO"/>
                                     </w:rPr>
                                   </w:pPr>
-                                  <w:proofErr w:type="spellStart"/>
                                   <w:r>
                                     <w:rPr>
                                       <w:b/>
@@ -12705,19 +11829,7 @@
                                       <w:szCs w:val="16"/>
                                       <w:lang w:val="es-CO" w:eastAsia="es-CO"/>
                                     </w:rPr>
-                                    <w:t>Compresion</w:t>
-                                  </w:r>
-                                  <w:proofErr w:type="spellEnd"/>
-                                  <w:r>
-                                    <w:rPr>
-                                      <w:b/>
-                                      <w:bCs/>
-                                      <w:color w:val="535353"/>
-                                      <w:sz w:val="16"/>
-                                      <w:szCs w:val="16"/>
-                                      <w:lang w:val="es-CO" w:eastAsia="es-CO"/>
-                                    </w:rPr>
-                                    <w:t xml:space="preserve"> solo</w:t>
+                                    <w:t>Compresion solo</w:t>
                                   </w:r>
                                 </w:p>
                               </w:tc>
@@ -13257,21 +12369,8 @@
                                 <w:szCs w:val="16"/>
                                 <w:lang w:val="es-CO" w:eastAsia="es-CO"/>
                               </w:rPr>
-                              <w:t>Block-</w:t>
+                              <w:t>Block-Matching</w:t>
                             </w:r>
-                            <w:proofErr w:type="spellStart"/>
-                            <w:r>
-                              <w:rPr>
-                                <w:b/>
-                                <w:bCs/>
-                                <w:color w:val="535353"/>
-                                <w:sz w:val="16"/>
-                                <w:szCs w:val="16"/>
-                                <w:lang w:val="es-CO" w:eastAsia="es-CO"/>
-                              </w:rPr>
-                              <w:t>Matching</w:t>
-                            </w:r>
-                            <w:proofErr w:type="spellEnd"/>
                           </w:p>
                         </w:tc>
                         <w:tc>
@@ -13381,7 +12480,6 @@
                                 <w:lang w:val="es-CO" w:eastAsia="es-CO"/>
                               </w:rPr>
                             </w:pPr>
-                            <w:proofErr w:type="spellStart"/>
                             <w:r>
                               <w:rPr>
                                 <w:b/>
@@ -13391,19 +12489,7 @@
                                 <w:szCs w:val="16"/>
                                 <w:lang w:val="es-CO" w:eastAsia="es-CO"/>
                               </w:rPr>
-                              <w:t>Compresion</w:t>
-                            </w:r>
-                            <w:proofErr w:type="spellEnd"/>
-                            <w:r>
-                              <w:rPr>
-                                <w:b/>
-                                <w:bCs/>
-                                <w:color w:val="535353"/>
-                                <w:sz w:val="16"/>
-                                <w:szCs w:val="16"/>
-                                <w:lang w:val="es-CO" w:eastAsia="es-CO"/>
-                              </w:rPr>
-                              <w:t xml:space="preserve"> solo</w:t>
+                              <w:t>Compresion solo</w:t>
                             </w:r>
                           </w:p>
                         </w:tc>
@@ -13527,49 +12613,7 @@
         <w:rPr>
           <w:lang w:val="es-CO"/>
         </w:rPr>
-        <w:t>En el resultado de la anterior tabla, vemos que usando la compresión del video sin block-</w:t>
-      </w:r>
-      <w:proofErr w:type="spellStart"/>
-      <w:r>
-        <w:rPr>
-          <w:lang w:val="es-CO"/>
-        </w:rPr>
-        <w:t>matching</w:t>
-      </w:r>
-      <w:proofErr w:type="spellEnd"/>
-      <w:r>
-        <w:rPr>
-          <w:lang w:val="es-CO"/>
-        </w:rPr>
-        <w:t xml:space="preserve"> obtenemos una relación de compresión alta (57%), y usando el block-</w:t>
-      </w:r>
-      <w:proofErr w:type="spellStart"/>
-      <w:r>
-        <w:rPr>
-          <w:lang w:val="es-CO"/>
-        </w:rPr>
-        <w:t>matching</w:t>
-      </w:r>
-      <w:proofErr w:type="spellEnd"/>
-      <w:r>
-        <w:rPr>
-          <w:lang w:val="es-CO"/>
-        </w:rPr>
-        <w:t xml:space="preserve"> obtenemos un 41,5%, esto es un 16,5% menor que la compresión sin aplicar block-</w:t>
-      </w:r>
-      <w:proofErr w:type="spellStart"/>
-      <w:r>
-        <w:rPr>
-          <w:lang w:val="es-CO"/>
-        </w:rPr>
-        <w:t>matching</w:t>
-      </w:r>
-      <w:proofErr w:type="spellEnd"/>
-      <w:r>
-        <w:rPr>
-          <w:lang w:val="es-CO"/>
-        </w:rPr>
-        <w:t xml:space="preserve">, </w:t>
+        <w:t xml:space="preserve">En el resultado de la anterior tabla, vemos que usando la compresión del video sin block-matching obtenemos una relación de compresión alta (57%), y usando el block-matching obtenemos un 41,5%, esto es un 16,5% menor que la compresión sin aplicar block-matching, </w:t>
       </w:r>
       <w:r>
         <w:rPr>
@@ -13862,39 +12906,8 @@
           <w:sz w:val="16"/>
           <w:lang w:val="es-CO"/>
         </w:rPr>
-        <w:t xml:space="preserve">: Residual de dos </w:t>
-      </w:r>
-      <w:proofErr w:type="spellStart"/>
-      <w:r>
-        <w:rPr>
-          <w:b w:val="0"/>
-          <w:color w:val="auto"/>
-          <w:sz w:val="16"/>
-          <w:lang w:val="es-CO"/>
-        </w:rPr>
-        <w:t>imagenes</w:t>
-      </w:r>
-      <w:proofErr w:type="spellEnd"/>
-      <w:r>
-        <w:rPr>
-          <w:b w:val="0"/>
-          <w:color w:val="auto"/>
-          <w:sz w:val="16"/>
-          <w:lang w:val="es-CO"/>
-        </w:rPr>
-        <w:t xml:space="preserve"> de compresión de video usando block-</w:t>
-      </w:r>
-      <w:proofErr w:type="spellStart"/>
-      <w:r>
-        <w:rPr>
-          <w:b w:val="0"/>
-          <w:color w:val="auto"/>
-          <w:sz w:val="16"/>
-          <w:lang w:val="es-CO"/>
-        </w:rPr>
-        <w:t>matching</w:t>
-      </w:r>
-      <w:proofErr w:type="spellEnd"/>
+        <w:t>: Residual de dos imagenes de compresión de video usando block-matching</w:t>
+      </w:r>
     </w:p>
     <w:p>
       <w:pPr>
@@ -13906,35 +12919,7 @@
         <w:rPr>
           <w:lang w:val="es-CO"/>
         </w:rPr>
-        <w:t>En las imágenes anteriores, vemos la diferencia entre usar el block-</w:t>
-      </w:r>
-      <w:proofErr w:type="spellStart"/>
-      <w:r>
-        <w:rPr>
-          <w:lang w:val="es-CO"/>
-        </w:rPr>
-        <w:t>matching</w:t>
-      </w:r>
-      <w:proofErr w:type="spellEnd"/>
-      <w:r>
-        <w:rPr>
-          <w:lang w:val="es-CO"/>
-        </w:rPr>
-        <w:t xml:space="preserve"> y no usarlo, como vemos, la cantidad de información que guardamos se reduce drásticamente al usar block-</w:t>
-      </w:r>
-      <w:proofErr w:type="spellStart"/>
-      <w:r>
-        <w:rPr>
-          <w:lang w:val="es-CO"/>
-        </w:rPr>
-        <w:t>matching</w:t>
-      </w:r>
-      <w:proofErr w:type="spellEnd"/>
-      <w:r>
-        <w:rPr>
-          <w:lang w:val="es-CO"/>
-        </w:rPr>
-        <w:t>, ya que estamos restando las imágenes, pero forzamos que sean más parecidas.</w:t>
+        <w:t>En las imágenes anteriores, vemos la diferencia entre usar el block-matching y no usarlo, como vemos, la cantidad de información que guardamos se reduce drásticamente al usar block-matching, ya que estamos restando las imágenes, pero forzamos que sean más parecidas.</w:t>
       </w:r>
     </w:p>
     <w:p>
@@ -13944,7 +12929,6 @@
           <w:lang w:val="es-CO"/>
         </w:rPr>
       </w:pPr>
-      <w:proofErr w:type="spellStart"/>
       <w:r>
         <w:rPr>
           <w:lang w:val="es-CO"/>
@@ -13957,7 +12941,6 @@
         </w:rPr>
         <w:t>s</w:t>
       </w:r>
-      <w:proofErr w:type="spellEnd"/>
     </w:p>
     <w:p>
       <w:pPr>
@@ -13976,49 +12959,7 @@
         <w:rPr>
           <w:lang w:val="es-CO"/>
         </w:rPr>
-        <w:t xml:space="preserve">En el algoritmo de Block </w:t>
-      </w:r>
-      <w:proofErr w:type="spellStart"/>
-      <w:r>
-        <w:rPr>
-          <w:lang w:val="es-CO"/>
-        </w:rPr>
-        <w:t>Matching</w:t>
-      </w:r>
-      <w:proofErr w:type="spellEnd"/>
-      <w:r>
-        <w:rPr>
-          <w:lang w:val="es-CO"/>
-        </w:rPr>
-        <w:t xml:space="preserve">, una decisión fundamental es la elección del tamaño del bloque de búsqueda, debido a que, desafortunadamente, entre </w:t>
-      </w:r>
-      <w:proofErr w:type="spellStart"/>
-      <w:r>
-        <w:rPr>
-          <w:lang w:val="es-CO"/>
-        </w:rPr>
-        <w:t>mas</w:t>
-      </w:r>
-      <w:proofErr w:type="spellEnd"/>
-      <w:r>
-        <w:rPr>
-          <w:lang w:val="es-CO"/>
-        </w:rPr>
-        <w:t xml:space="preserve"> crezca el bloque de búsqueda, la complejidad del algoritmo aumenta a su vez. Se </w:t>
-      </w:r>
-      <w:proofErr w:type="spellStart"/>
-      <w:r>
-        <w:rPr>
-          <w:lang w:val="es-CO"/>
-        </w:rPr>
-        <w:t>eligio</w:t>
-      </w:r>
-      <w:proofErr w:type="spellEnd"/>
-      <w:r>
-        <w:rPr>
-          <w:lang w:val="es-CO"/>
-        </w:rPr>
-        <w:t xml:space="preserve"> 8 como el tamaño del bloque porque con este tamaño el tiempo de ejecución del algoritmo es aceptable y la calidad de la imagen no se degrada tanto</w:t>
+        <w:t>En el algoritmo de Block Matching, una decisión fundamental es la elección del tamaño del bloque de búsqueda, debido a que, desafortunadamente, entre mas crezca el bloque de búsqueda, la complejidad del algoritmo aumenta a su vez. Se eligio 8 como el tamaño del bloque porque con este tamaño el tiempo de ejecución del algoritmo es aceptable y la calidad de la imagen no se degrada tanto</w:t>
       </w:r>
       <w:r>
         <w:rPr>
@@ -14084,63 +13025,7 @@
         <w:rPr>
           <w:lang w:val="es-CO"/>
         </w:rPr>
-        <w:t>- Al aplicar Block-</w:t>
-      </w:r>
-      <w:proofErr w:type="spellStart"/>
-      <w:r>
-        <w:rPr>
-          <w:lang w:val="es-CO"/>
-        </w:rPr>
-        <w:t>Matching</w:t>
-      </w:r>
-      <w:proofErr w:type="spellEnd"/>
-      <w:r>
-        <w:rPr>
-          <w:lang w:val="es-CO"/>
-        </w:rPr>
-        <w:t xml:space="preserve"> sobre las imágenes </w:t>
-      </w:r>
-      <w:proofErr w:type="spellStart"/>
-      <w:r>
-        <w:rPr>
-          <w:lang w:val="es-CO"/>
-        </w:rPr>
-        <w:t>multiples</w:t>
-      </w:r>
-      <w:proofErr w:type="spellEnd"/>
-      <w:r>
-        <w:rPr>
-          <w:lang w:val="es-CO"/>
-        </w:rPr>
-        <w:t xml:space="preserve">, la </w:t>
-      </w:r>
-      <w:proofErr w:type="spellStart"/>
-      <w:r>
-        <w:rPr>
-          <w:lang w:val="es-CO"/>
-        </w:rPr>
-        <w:t>perdida</w:t>
-      </w:r>
-      <w:proofErr w:type="spellEnd"/>
-      <w:r>
-        <w:rPr>
-          <w:lang w:val="es-CO"/>
-        </w:rPr>
-        <w:t xml:space="preserve"> de calidad se hizo muy evidente con las imágenes sucesivas, debido a que el block-</w:t>
-      </w:r>
-      <w:proofErr w:type="spellStart"/>
-      <w:r>
-        <w:rPr>
-          <w:lang w:val="es-CO"/>
-        </w:rPr>
-        <w:t>matching</w:t>
-      </w:r>
-      <w:proofErr w:type="spellEnd"/>
-      <w:r>
-        <w:rPr>
-          <w:lang w:val="es-CO"/>
-        </w:rPr>
-        <w:t xml:space="preserve"> se calculaba sobre la imagen original, y no sobre la comprimida, que es la que conoce el algoritmo, entonces, se acumula ese error en cada una de las iteraciones para rearmar el video</w:t>
+        <w:t>- Al aplicar Block-Matching sobre las imágenes multiples, la perdida de calidad se hizo muy evidente con las imágenes sucesivas, debido a que el block-matching se calculaba sobre la imagen original, y no sobre la comprimida, que es la que conoce el algoritmo, entonces, se acumula ese error en cada una de las iteraciones para rearmar el video</w:t>
       </w:r>
     </w:p>
     <w:p>
@@ -14167,17 +13052,8 @@
           <w:sz w:val="16"/>
           <w:szCs w:val="16"/>
         </w:rPr>
-        <w:t xml:space="preserve">H.R. Wu and K.R. </w:t>
-      </w:r>
-      <w:proofErr w:type="spellStart"/>
-      <w:r>
-        <w:rPr>
-          <w:sz w:val="16"/>
-          <w:szCs w:val="16"/>
-        </w:rPr>
-        <w:t>Rao</w:t>
-      </w:r>
-      <w:proofErr w:type="spellEnd"/>
+        <w:t>H.R. Wu and K.R. Rao</w:t>
+      </w:r>
       <w:r>
         <w:rPr>
           <w:sz w:val="16"/>
@@ -14371,23 +13247,7 @@
           <w:sz w:val="16"/>
           <w:szCs w:val="16"/>
         </w:rPr>
-        <w:t xml:space="preserve">, </w:t>
-      </w:r>
-      <w:proofErr w:type="spellStart"/>
-      <w:r>
-        <w:rPr>
-          <w:sz w:val="16"/>
-          <w:szCs w:val="16"/>
-        </w:rPr>
-        <w:t>Ed.Wiley</w:t>
-      </w:r>
-      <w:proofErr w:type="spellEnd"/>
-      <w:r>
-        <w:rPr>
-          <w:sz w:val="16"/>
-          <w:szCs w:val="16"/>
-        </w:rPr>
-        <w:t>, 2010, pp. 50–51</w:t>
+        <w:t>, Ed.Wiley, 2010, pp. 50–51</w:t>
       </w:r>
       <w:r>
         <w:rPr>
@@ -14488,21 +13348,7 @@
         <w:rPr>
           <w:lang w:val="es-CO"/>
         </w:rPr>
-        <w:t xml:space="preserve"> Vinculado con la Universidad del Valle como estudiante de Pregrado de </w:t>
-      </w:r>
-      <w:proofErr w:type="spellStart"/>
-      <w:r>
-        <w:rPr>
-          <w:lang w:val="es-CO"/>
-        </w:rPr>
-        <w:t>Ingenieria</w:t>
-      </w:r>
-      <w:proofErr w:type="spellEnd"/>
-      <w:r>
-        <w:rPr>
-          <w:lang w:val="es-CO"/>
-        </w:rPr>
-        <w:t xml:space="preserve"> de Sistemas</w:t>
+        <w:t xml:space="preserve"> Vinculado con la Universidad del Valle como estudiante de Pregrado de Ingenieria de Sistemas</w:t>
       </w:r>
       <w:r>
         <w:rPr>
@@ -17138,7 +15984,7 @@
 </file>
 
 <file path=customXml/itemProps1.xml><?xml version="1.0" encoding="utf-8"?>
-<ds:datastoreItem xmlns:ds="http://schemas.openxmlformats.org/officeDocument/2006/customXml" ds:itemID="{207557F2-7C07-40E3-8C7C-90678944B74E}">
+<ds:datastoreItem xmlns:ds="http://schemas.openxmlformats.org/officeDocument/2006/customXml" ds:itemID="{4C8AC8AB-9E67-497A-A722-38D904FA781A}">
   <ds:schemaRefs>
     <ds:schemaRef ds:uri="http://schemas.openxmlformats.org/officeDocument/2006/bibliography"/>
   </ds:schemaRefs>

</xml_diff>